<commit_message>
Actualizando libreria y plantilla
</commit_message>
<xml_diff>
--- a/formatos/Plantilla/plantilla2.docx
+++ b/formatos/Plantilla/plantilla2.docx
@@ -1,6 +1,6 @@
 
 <file path=word/document.xml><?xml version="1.0" encoding="utf-8"?>
-<w:document xmlns:wpc="http://schemas.microsoft.com/office/word/2010/wordprocessingCanvas" xmlns:cx="http://schemas.microsoft.com/office/drawing/2014/chartex" xmlns:mc="http://schemas.openxmlformats.org/markup-compatibility/2006" xmlns:o="urn:schemas-microsoft-com:office:office" xmlns:r="http://schemas.openxmlformats.org/officeDocument/2006/relationships" xmlns:m="http://schemas.openxmlformats.org/officeDocument/2006/math" xmlns:v="urn:schemas-microsoft-com:vml" xmlns:wp14="http://schemas.microsoft.com/office/word/2010/wordprocessingDrawing" xmlns:wp="http://schemas.openxmlformats.org/drawingml/2006/wordprocessingDrawing" xmlns:w10="urn:schemas-microsoft-com:office:word" xmlns:w="http://schemas.openxmlformats.org/wordprocessingml/2006/main" xmlns:w14="http://schemas.microsoft.com/office/word/2010/wordml" xmlns:w15="http://schemas.microsoft.com/office/word/2012/wordml" xmlns:w16se="http://schemas.microsoft.com/office/word/2015/wordml/symex" xmlns:wpg="http://schemas.microsoft.com/office/word/2010/wordprocessingGroup" xmlns:wpi="http://schemas.microsoft.com/office/word/2010/wordprocessingInk" xmlns:wne="http://schemas.microsoft.com/office/word/2006/wordml" xmlns:wps="http://schemas.microsoft.com/office/word/2010/wordprocessingShape" mc:Ignorable="w14 w15 w16se wp14">
+<w:document xmlns:wpc="http://schemas.microsoft.com/office/word/2010/wordprocessingCanvas" xmlns:cx="http://schemas.microsoft.com/office/drawing/2014/chartex" xmlns:cx1="http://schemas.microsoft.com/office/drawing/2015/9/8/chartex" xmlns:cx2="http://schemas.microsoft.com/office/drawing/2015/10/21/chartex" xmlns:cx3="http://schemas.microsoft.com/office/drawing/2016/5/9/chartex" xmlns:cx4="http://schemas.microsoft.com/office/drawing/2016/5/10/chartex" xmlns:cx5="http://schemas.microsoft.com/office/drawing/2016/5/11/chartex" xmlns:cx6="http://schemas.microsoft.com/office/drawing/2016/5/12/chartex" xmlns:cx7="http://schemas.microsoft.com/office/drawing/2016/5/13/chartex" xmlns:cx8="http://schemas.microsoft.com/office/drawing/2016/5/14/chartex" xmlns:mc="http://schemas.openxmlformats.org/markup-compatibility/2006" xmlns:aink="http://schemas.microsoft.com/office/drawing/2016/ink" xmlns:am3d="http://schemas.microsoft.com/office/drawing/2017/model3d" xmlns:o="urn:schemas-microsoft-com:office:office" xmlns:oel="http://schemas.microsoft.com/office/2019/extlst" xmlns:r="http://schemas.openxmlformats.org/officeDocument/2006/relationships" xmlns:m="http://schemas.openxmlformats.org/officeDocument/2006/math" xmlns:v="urn:schemas-microsoft-com:vml" xmlns:wp14="http://schemas.microsoft.com/office/word/2010/wordprocessingDrawing" xmlns:wp="http://schemas.openxmlformats.org/drawingml/2006/wordprocessingDrawing" xmlns:w10="urn:schemas-microsoft-com:office:word" xmlns:w="http://schemas.openxmlformats.org/wordprocessingml/2006/main" xmlns:w14="http://schemas.microsoft.com/office/word/2010/wordml" xmlns:w15="http://schemas.microsoft.com/office/word/2012/wordml" xmlns:w16cex="http://schemas.microsoft.com/office/word/2018/wordml/cex" xmlns:w16cid="http://schemas.microsoft.com/office/word/2016/wordml/cid" xmlns:w16="http://schemas.microsoft.com/office/word/2018/wordml" xmlns:w16sdtdh="http://schemas.microsoft.com/office/word/2020/wordml/sdtdatahash" xmlns:w16se="http://schemas.microsoft.com/office/word/2015/wordml/symex" xmlns:wpg="http://schemas.microsoft.com/office/word/2010/wordprocessingGroup" xmlns:wpi="http://schemas.microsoft.com/office/word/2010/wordprocessingInk" xmlns:wne="http://schemas.microsoft.com/office/word/2006/wordml" xmlns:wps="http://schemas.microsoft.com/office/word/2010/wordprocessingShape" mc:Ignorable="w14 w15 w16se w16cid w16 w16cex w16sdtdh wp14">
   <w:body>
     <w:p>
       <w:pPr>
@@ -237,7 +237,23 @@
                 <w:rFonts w:ascii="Times New Roman"/>
                 <w:sz w:val="20"/>
               </w:rPr>
-              <w:t>${primer_nombre}</w:t>
+              <w:t>${</w:t>
+            </w:r>
+            <w:proofErr w:type="spellStart"/>
+            <w:r>
+              <w:rPr>
+                <w:rFonts w:ascii="Times New Roman"/>
+                <w:sz w:val="20"/>
+              </w:rPr>
+              <w:t>primer_nombre</w:t>
+            </w:r>
+            <w:proofErr w:type="spellEnd"/>
+            <w:r>
+              <w:rPr>
+                <w:rFonts w:ascii="Times New Roman"/>
+                <w:sz w:val="20"/>
+              </w:rPr>
+              <w:t>}</w:t>
             </w:r>
           </w:p>
         </w:tc>
@@ -270,7 +286,23 @@
                 <w:rFonts w:ascii="Times New Roman"/>
                 <w:sz w:val="20"/>
               </w:rPr>
-              <w:t>${segundo_nombre}</w:t>
+              <w:t>${</w:t>
+            </w:r>
+            <w:proofErr w:type="spellStart"/>
+            <w:r>
+              <w:rPr>
+                <w:rFonts w:ascii="Times New Roman"/>
+                <w:sz w:val="20"/>
+              </w:rPr>
+              <w:t>segundo_nombre</w:t>
+            </w:r>
+            <w:proofErr w:type="spellEnd"/>
+            <w:r>
+              <w:rPr>
+                <w:rFonts w:ascii="Times New Roman"/>
+                <w:sz w:val="20"/>
+              </w:rPr>
+              <w:t>}</w:t>
             </w:r>
           </w:p>
         </w:tc>
@@ -303,7 +335,23 @@
                 <w:rFonts w:ascii="Times New Roman"/>
                 <w:sz w:val="20"/>
               </w:rPr>
-              <w:t>${primer_apellido}</w:t>
+              <w:t>${</w:t>
+            </w:r>
+            <w:proofErr w:type="spellStart"/>
+            <w:r>
+              <w:rPr>
+                <w:rFonts w:ascii="Times New Roman"/>
+                <w:sz w:val="20"/>
+              </w:rPr>
+              <w:t>primer_apellido</w:t>
+            </w:r>
+            <w:proofErr w:type="spellEnd"/>
+            <w:r>
+              <w:rPr>
+                <w:rFonts w:ascii="Times New Roman"/>
+                <w:sz w:val="20"/>
+              </w:rPr>
+              <w:t>}</w:t>
             </w:r>
           </w:p>
         </w:tc>
@@ -336,7 +384,23 @@
                 <w:rFonts w:ascii="Times New Roman"/>
                 <w:sz w:val="20"/>
               </w:rPr>
-              <w:t>${segundo_apellido}</w:t>
+              <w:t>${</w:t>
+            </w:r>
+            <w:proofErr w:type="spellStart"/>
+            <w:r>
+              <w:rPr>
+                <w:rFonts w:ascii="Times New Roman"/>
+                <w:sz w:val="20"/>
+              </w:rPr>
+              <w:t>segundo_apellido</w:t>
+            </w:r>
+            <w:proofErr w:type="spellEnd"/>
+            <w:r>
+              <w:rPr>
+                <w:rFonts w:ascii="Times New Roman"/>
+                <w:sz w:val="20"/>
+              </w:rPr>
+              <w:t>}</w:t>
             </w:r>
           </w:p>
         </w:tc>
@@ -564,16 +628,25 @@
                 <w:rFonts w:ascii="Times New Roman" w:hAnsi="Times New Roman" w:cs="Times New Roman"/>
                 <w:sz w:val="16"/>
               </w:rPr>
-              <w:t>${tipo_</w:t>
-            </w:r>
+              <w:t>${</w:t>
+            </w:r>
+            <w:proofErr w:type="spellStart"/>
             <w:r>
               <w:rPr>
                 <w:rFonts w:ascii="Times New Roman" w:hAnsi="Times New Roman" w:cs="Times New Roman"/>
                 <w:sz w:val="16"/>
+              </w:rPr>
+              <w:t>tipo_</w:t>
+            </w:r>
+            <w:r>
+              <w:rPr>
+                <w:rFonts w:ascii="Times New Roman" w:hAnsi="Times New Roman" w:cs="Times New Roman"/>
+                <w:sz w:val="16"/>
                 <w:u w:val="single"/>
               </w:rPr>
               <w:t>documento</w:t>
             </w:r>
+            <w:proofErr w:type="spellEnd"/>
             <w:r>
               <w:rPr>
                 <w:rFonts w:ascii="Times New Roman" w:hAnsi="Times New Roman" w:cs="Times New Roman"/>
@@ -1151,7 +1224,21 @@
               <w:rPr>
                 <w:sz w:val="18"/>
               </w:rPr>
-              <w:t>${descripcion}</w:t>
+              <w:t>${</w:t>
+            </w:r>
+            <w:proofErr w:type="spellStart"/>
+            <w:r>
+              <w:rPr>
+                <w:sz w:val="18"/>
+              </w:rPr>
+              <w:t>descripcion</w:t>
+            </w:r>
+            <w:proofErr w:type="spellEnd"/>
+            <w:r>
+              <w:rPr>
+                <w:sz w:val="18"/>
+              </w:rPr>
+              <w:t>}</w:t>
             </w:r>
           </w:p>
         </w:tc>
@@ -1468,13 +1555,18 @@
                 <w:tab w:val="left" w:pos="827"/>
               </w:tabs>
               <w:spacing w:before="29" w:line="276" w:lineRule="auto"/>
-              <w:ind w:left="826" w:right="95"/>
-              <w:jc w:val="both"/>
+              <w:ind w:right="95"/>
               <w:rPr>
                 <w:sz w:val="18"/>
                 <w:u w:val="single"/>
               </w:rPr>
             </w:pPr>
+            <w:r>
+              <w:rPr>
+                <w:sz w:val="18"/>
+              </w:rPr>
+              <w:t xml:space="preserve">  </w:t>
+            </w:r>
             <w:r>
               <w:rPr>
                 <w:sz w:val="18"/>
@@ -1669,11 +1761,16 @@
                 <w:tab w:val="left" w:pos="827"/>
               </w:tabs>
               <w:spacing w:before="29"/>
-              <w:ind w:left="827"/>
-              <w:rPr>
-                <w:sz w:val="18"/>
-              </w:rPr>
-            </w:pPr>
+              <w:rPr>
+                <w:sz w:val="18"/>
+              </w:rPr>
+            </w:pPr>
+            <w:r>
+              <w:rPr>
+                <w:sz w:val="18"/>
+              </w:rPr>
+              <w:t xml:space="preserve">  </w:t>
+            </w:r>
             <w:r>
               <w:rPr>
                 <w:sz w:val="18"/>
@@ -2646,7 +2743,6 @@
               <w:pStyle w:val="TableParagraph"/>
               <w:spacing w:line="180" w:lineRule="atLeast"/>
               <w:ind w:left="106" w:right="108"/>
-              <w:jc w:val="both"/>
               <w:rPr>
                 <w:sz w:val="16"/>
               </w:rPr>
@@ -2822,12 +2918,14 @@
               </w:rPr>
               <w:t>${</w:t>
             </w:r>
+            <w:proofErr w:type="spellStart"/>
             <w:r>
               <w:rPr>
                 <w:sz w:val="18"/>
               </w:rPr>
               <w:t>rec</w:t>
             </w:r>
+            <w:proofErr w:type="spellEnd"/>
             <w:r>
               <w:rPr>
                 <w:sz w:val="18"/>
@@ -3162,7 +3260,23 @@
                 <w:rFonts w:ascii="Times New Roman"/>
                 <w:sz w:val="18"/>
               </w:rPr>
-              <w:t>${firma_profesional}</w:t>
+              <w:t>${</w:t>
+            </w:r>
+            <w:proofErr w:type="spellStart"/>
+            <w:r>
+              <w:rPr>
+                <w:rFonts w:ascii="Times New Roman"/>
+                <w:sz w:val="18"/>
+              </w:rPr>
+              <w:t>firma_profesional</w:t>
+            </w:r>
+            <w:proofErr w:type="spellEnd"/>
+            <w:r>
+              <w:rPr>
+                <w:rFonts w:ascii="Times New Roman"/>
+                <w:sz w:val="18"/>
+              </w:rPr>
+              <w:t>}</w:t>
             </w:r>
           </w:p>
           <w:p>
@@ -3197,8 +3311,8 @@
                 <w:sz w:val="2"/>
               </w:rPr>
               <w:pict w14:anchorId="7CC6648C">
-                <v:group id="_x0000_s1032" style="width:210.2pt;height:.6pt;mso-position-horizontal-relative:char;mso-position-vertical-relative:line" coordsize="4204,12">
-                  <v:shape id="_x0000_s1033" style="position:absolute;top:5;width:4204;height:2" coordorigin=",6" coordsize="4204,0" o:spt="100" adj="0,,0" path="m,6r4000,m4004,6r200,e" filled="f" strokeweight=".20003mm">
+                <v:group id="_x0000_s2056" style="width:210.2pt;height:.6pt;mso-position-horizontal-relative:char;mso-position-vertical-relative:line" coordsize="4204,12">
+                  <v:shape id="_x0000_s2057" style="position:absolute;top:5;width:4204;height:2" coordorigin=",6" coordsize="4204,0" o:spt="100" adj="0,,0" path="m,6r4000,m4004,6r200,e" filled="f" strokeweight=".20003mm">
                     <v:stroke joinstyle="round"/>
                     <v:formulas/>
                     <v:path arrowok="t" o:connecttype="segments"/>
@@ -3227,7 +3341,21 @@
               <w:rPr>
                 <w:sz w:val="18"/>
               </w:rPr>
-              <w:t xml:space="preserve"> ${cedula_profesional}</w:t>
+              <w:t xml:space="preserve"> ${</w:t>
+            </w:r>
+            <w:proofErr w:type="spellStart"/>
+            <w:r>
+              <w:rPr>
+                <w:sz w:val="18"/>
+              </w:rPr>
+              <w:t>cedula_profesional</w:t>
+            </w:r>
+            <w:proofErr w:type="spellEnd"/>
+            <w:r>
+              <w:rPr>
+                <w:sz w:val="18"/>
+              </w:rPr>
+              <w:t>}</w:t>
             </w:r>
           </w:p>
         </w:tc>
@@ -3277,7 +3405,23 @@
                 <w:rFonts w:ascii="Times New Roman"/>
                 <w:sz w:val="18"/>
               </w:rPr>
-              <w:t>${firma_paciente_acepta}</w:t>
+              <w:t>${</w:t>
+            </w:r>
+            <w:proofErr w:type="spellStart"/>
+            <w:r>
+              <w:rPr>
+                <w:rFonts w:ascii="Times New Roman"/>
+                <w:sz w:val="18"/>
+              </w:rPr>
+              <w:t>firma_paciente_acepta</w:t>
+            </w:r>
+            <w:proofErr w:type="spellEnd"/>
+            <w:r>
+              <w:rPr>
+                <w:rFonts w:ascii="Times New Roman"/>
+                <w:sz w:val="18"/>
+              </w:rPr>
+              <w:t>}</w:t>
             </w:r>
           </w:p>
           <w:p>
@@ -3312,8 +3456,8 @@
                 <w:sz w:val="2"/>
               </w:rPr>
               <w:pict w14:anchorId="0C113845">
-                <v:group id="_x0000_s1030" style="width:160pt;height:.6pt;mso-position-horizontal-relative:char;mso-position-vertical-relative:line" coordsize="3200,12">
-                  <v:line id="_x0000_s1031" style="position:absolute" from="0,6" to="3200,6" strokeweight=".20003mm"/>
+                <v:group id="_x0000_s2054" style="width:160pt;height:.6pt;mso-position-horizontal-relative:char;mso-position-vertical-relative:line" coordsize="3200,12">
+                  <v:line id="_x0000_s2055" style="position:absolute" from="0,6" to="3200,6" strokeweight=".20003mm"/>
                   <w10:wrap type="none"/>
                   <w10:anchorlock/>
                 </v:group>
@@ -3339,7 +3483,21 @@
               <w:rPr>
                 <w:sz w:val="18"/>
               </w:rPr>
-              <w:t xml:space="preserve"> ${cedula_paciente}</w:t>
+              <w:t xml:space="preserve"> ${</w:t>
+            </w:r>
+            <w:proofErr w:type="spellStart"/>
+            <w:r>
+              <w:rPr>
+                <w:sz w:val="18"/>
+              </w:rPr>
+              <w:t>cedula_paciente</w:t>
+            </w:r>
+            <w:proofErr w:type="spellEnd"/>
+            <w:r>
+              <w:rPr>
+                <w:sz w:val="18"/>
+              </w:rPr>
+              <w:t>}</w:t>
             </w:r>
           </w:p>
         </w:tc>
@@ -4244,7 +4402,23 @@
                 <w:rFonts w:ascii="Times New Roman"/>
                 <w:sz w:val="18"/>
               </w:rPr>
-              <w:t>${nombre_representante}</w:t>
+              <w:t>${</w:t>
+            </w:r>
+            <w:proofErr w:type="spellStart"/>
+            <w:r>
+              <w:rPr>
+                <w:rFonts w:ascii="Times New Roman"/>
+                <w:sz w:val="18"/>
+              </w:rPr>
+              <w:t>nombre_representante</w:t>
+            </w:r>
+            <w:proofErr w:type="spellEnd"/>
+            <w:r>
+              <w:rPr>
+                <w:rFonts w:ascii="Times New Roman"/>
+                <w:sz w:val="18"/>
+              </w:rPr>
+              <w:t>}</w:t>
             </w:r>
           </w:p>
         </w:tc>
@@ -4303,7 +4477,23 @@
                 <w:rFonts w:ascii="Times New Roman"/>
                 <w:sz w:val="18"/>
               </w:rPr>
-              <w:t>${firma_representante}</w:t>
+              <w:t>${</w:t>
+            </w:r>
+            <w:proofErr w:type="spellStart"/>
+            <w:r>
+              <w:rPr>
+                <w:rFonts w:ascii="Times New Roman"/>
+                <w:sz w:val="18"/>
+              </w:rPr>
+              <w:t>firma_representante</w:t>
+            </w:r>
+            <w:proofErr w:type="spellEnd"/>
+            <w:r>
+              <w:rPr>
+                <w:rFonts w:ascii="Times New Roman"/>
+                <w:sz w:val="18"/>
+              </w:rPr>
+              <w:t>}</w:t>
             </w:r>
           </w:p>
         </w:tc>
@@ -4367,7 +4557,23 @@
                 <w:rFonts w:ascii="Times New Roman"/>
                 <w:sz w:val="18"/>
               </w:rPr>
-              <w:t>${parentesco_representante}</w:t>
+              <w:t>${</w:t>
+            </w:r>
+            <w:proofErr w:type="spellStart"/>
+            <w:r>
+              <w:rPr>
+                <w:rFonts w:ascii="Times New Roman"/>
+                <w:sz w:val="18"/>
+              </w:rPr>
+              <w:t>parentesco_representante</w:t>
+            </w:r>
+            <w:proofErr w:type="spellEnd"/>
+            <w:r>
+              <w:rPr>
+                <w:rFonts w:ascii="Times New Roman"/>
+                <w:sz w:val="18"/>
+              </w:rPr>
+              <w:t>}</w:t>
             </w:r>
           </w:p>
         </w:tc>
@@ -4460,7 +4666,23 @@
                 <w:rFonts w:ascii="Times New Roman"/>
                 <w:sz w:val="18"/>
               </w:rPr>
-              <w:t>${documento_representante}</w:t>
+              <w:t>${</w:t>
+            </w:r>
+            <w:proofErr w:type="spellStart"/>
+            <w:r>
+              <w:rPr>
+                <w:rFonts w:ascii="Times New Roman"/>
+                <w:sz w:val="18"/>
+              </w:rPr>
+              <w:t>documento_representante</w:t>
+            </w:r>
+            <w:proofErr w:type="spellEnd"/>
+            <w:r>
+              <w:rPr>
+                <w:rFonts w:ascii="Times New Roman"/>
+                <w:sz w:val="18"/>
+              </w:rPr>
+              <w:t>}</w:t>
             </w:r>
           </w:p>
         </w:tc>
@@ -4984,7 +5206,23 @@
                 <w:rFonts w:ascii="Times New Roman"/>
                 <w:sz w:val="18"/>
               </w:rPr>
-              <w:t>${firma_paciente_rechaza}</w:t>
+              <w:t>${</w:t>
+            </w:r>
+            <w:proofErr w:type="spellStart"/>
+            <w:r>
+              <w:rPr>
+                <w:rFonts w:ascii="Times New Roman"/>
+                <w:sz w:val="18"/>
+              </w:rPr>
+              <w:t>firma_paciente_rechaza</w:t>
+            </w:r>
+            <w:proofErr w:type="spellEnd"/>
+            <w:r>
+              <w:rPr>
+                <w:rFonts w:ascii="Times New Roman"/>
+                <w:sz w:val="18"/>
+              </w:rPr>
+              <w:t>}</w:t>
             </w:r>
           </w:p>
           <w:p>
@@ -5019,8 +5257,8 @@
                 <w:sz w:val="2"/>
               </w:rPr>
               <w:pict w14:anchorId="590C7B4F">
-                <v:group id="_x0000_s1028" style="width:210.2pt;height:.6pt;mso-position-horizontal-relative:char;mso-position-vertical-relative:line" coordsize="4204,12">
-                  <v:shape id="_x0000_s1029" style="position:absolute;top:5;width:4204;height:2" coordorigin=",6" coordsize="4204,0" o:spt="100" adj="0,,0" path="m,6r4000,m4004,6r200,e" filled="f" strokeweight=".20003mm">
+                <v:group id="_x0000_s2052" style="width:210.2pt;height:.6pt;mso-position-horizontal-relative:char;mso-position-vertical-relative:line" coordsize="4204,12">
+                  <v:shape id="_x0000_s2053" style="position:absolute;top:5;width:4204;height:2" coordorigin=",6" coordsize="4204,0" o:spt="100" adj="0,,0" path="m,6r4000,m4004,6r200,e" filled="f" strokeweight=".20003mm">
                     <v:stroke joinstyle="round"/>
                     <v:formulas/>
                     <v:path arrowok="t" o:connecttype="segments"/>
@@ -5059,7 +5297,23 @@
                 <w:rFonts w:ascii="Times New Roman"/>
                 <w:sz w:val="18"/>
               </w:rPr>
-              <w:t>${firma_representante_rechaza}</w:t>
+              <w:t>${</w:t>
+            </w:r>
+            <w:proofErr w:type="spellStart"/>
+            <w:r>
+              <w:rPr>
+                <w:rFonts w:ascii="Times New Roman"/>
+                <w:sz w:val="18"/>
+              </w:rPr>
+              <w:t>firma_representante_rechaza</w:t>
+            </w:r>
+            <w:proofErr w:type="spellEnd"/>
+            <w:r>
+              <w:rPr>
+                <w:rFonts w:ascii="Times New Roman"/>
+                <w:sz w:val="18"/>
+              </w:rPr>
+              <w:t>}</w:t>
             </w:r>
           </w:p>
           <w:p>
@@ -5094,8 +5348,8 @@
                 <w:sz w:val="2"/>
               </w:rPr>
               <w:pict w14:anchorId="05FA0A1B">
-                <v:group id="_x0000_s1026" style="width:230.25pt;height:.6pt;mso-position-horizontal-relative:char;mso-position-vertical-relative:line" coordsize="4605,12">
-                  <v:shape id="_x0000_s1027" style="position:absolute;top:5;width:4605;height:2" coordorigin=",6" coordsize="4605,0" o:spt="100" adj="0,,0" path="m,6r4001,m4004,6r600,e" filled="f" strokeweight=".20003mm">
+                <v:group id="_x0000_s2050" style="width:230.25pt;height:.6pt;mso-position-horizontal-relative:char;mso-position-vertical-relative:line" coordsize="4605,12">
+                  <v:shape id="_x0000_s2051" style="position:absolute;top:5;width:4605;height:2" coordorigin=",6" coordsize="4605,0" o:spt="100" adj="0,,0" path="m,6r4001,m4004,6r600,e" filled="f" strokeweight=".20003mm">
                     <v:stroke joinstyle="round"/>
                     <v:formulas/>
                     <v:path arrowok="t" o:connecttype="segments"/>
@@ -5118,10 +5372,7 @@
         </w:rPr>
       </w:pPr>
     </w:p>
-    <w:p>
-      <w:bookmarkStart w:id="0" w:name="_GoBack"/>
-      <w:bookmarkEnd w:id="0"/>
-    </w:p>
+    <w:p/>
     <w:sectPr>
       <w:pgSz w:w="12240" w:h="15840"/>
       <w:pgMar w:top="1480" w:right="1040" w:bottom="280" w:left="1040" w:header="712" w:footer="0" w:gutter="0"/>
@@ -5132,7 +5383,7 @@
 </file>
 
 <file path=word/endnotes.xml><?xml version="1.0" encoding="utf-8"?>
-<w:endnotes xmlns:wpc="http://schemas.microsoft.com/office/word/2010/wordprocessingCanvas" xmlns:cx="http://schemas.microsoft.com/office/drawing/2014/chartex" xmlns:mc="http://schemas.openxmlformats.org/markup-compatibility/2006" xmlns:o="urn:schemas-microsoft-com:office:office" xmlns:r="http://schemas.openxmlformats.org/officeDocument/2006/relationships" xmlns:m="http://schemas.openxmlformats.org/officeDocument/2006/math" xmlns:v="urn:schemas-microsoft-com:vml" xmlns:wp14="http://schemas.microsoft.com/office/word/2010/wordprocessingDrawing" xmlns:wp="http://schemas.openxmlformats.org/drawingml/2006/wordprocessingDrawing" xmlns:w10="urn:schemas-microsoft-com:office:word" xmlns:w="http://schemas.openxmlformats.org/wordprocessingml/2006/main" xmlns:w14="http://schemas.microsoft.com/office/word/2010/wordml" xmlns:w15="http://schemas.microsoft.com/office/word/2012/wordml" xmlns:w16se="http://schemas.microsoft.com/office/word/2015/wordml/symex" xmlns:wpg="http://schemas.microsoft.com/office/word/2010/wordprocessingGroup" xmlns:wpi="http://schemas.microsoft.com/office/word/2010/wordprocessingInk" xmlns:wne="http://schemas.microsoft.com/office/word/2006/wordml" xmlns:wps="http://schemas.microsoft.com/office/word/2010/wordprocessingShape" mc:Ignorable="w14 w15 w16se wp14">
+<w:endnotes xmlns:wpc="http://schemas.microsoft.com/office/word/2010/wordprocessingCanvas" xmlns:cx="http://schemas.microsoft.com/office/drawing/2014/chartex" xmlns:cx1="http://schemas.microsoft.com/office/drawing/2015/9/8/chartex" xmlns:cx2="http://schemas.microsoft.com/office/drawing/2015/10/21/chartex" xmlns:cx3="http://schemas.microsoft.com/office/drawing/2016/5/9/chartex" xmlns:cx4="http://schemas.microsoft.com/office/drawing/2016/5/10/chartex" xmlns:cx5="http://schemas.microsoft.com/office/drawing/2016/5/11/chartex" xmlns:cx6="http://schemas.microsoft.com/office/drawing/2016/5/12/chartex" xmlns:cx7="http://schemas.microsoft.com/office/drawing/2016/5/13/chartex" xmlns:cx8="http://schemas.microsoft.com/office/drawing/2016/5/14/chartex" xmlns:mc="http://schemas.openxmlformats.org/markup-compatibility/2006" xmlns:aink="http://schemas.microsoft.com/office/drawing/2016/ink" xmlns:am3d="http://schemas.microsoft.com/office/drawing/2017/model3d" xmlns:o="urn:schemas-microsoft-com:office:office" xmlns:oel="http://schemas.microsoft.com/office/2019/extlst" xmlns:r="http://schemas.openxmlformats.org/officeDocument/2006/relationships" xmlns:m="http://schemas.openxmlformats.org/officeDocument/2006/math" xmlns:v="urn:schemas-microsoft-com:vml" xmlns:wp14="http://schemas.microsoft.com/office/word/2010/wordprocessingDrawing" xmlns:wp="http://schemas.openxmlformats.org/drawingml/2006/wordprocessingDrawing" xmlns:w10="urn:schemas-microsoft-com:office:word" xmlns:w="http://schemas.openxmlformats.org/wordprocessingml/2006/main" xmlns:w14="http://schemas.microsoft.com/office/word/2010/wordml" xmlns:w15="http://schemas.microsoft.com/office/word/2012/wordml" xmlns:w16cex="http://schemas.microsoft.com/office/word/2018/wordml/cex" xmlns:w16cid="http://schemas.microsoft.com/office/word/2016/wordml/cid" xmlns:w16="http://schemas.microsoft.com/office/word/2018/wordml" xmlns:w16sdtdh="http://schemas.microsoft.com/office/word/2020/wordml/sdtdatahash" xmlns:w16se="http://schemas.microsoft.com/office/word/2015/wordml/symex" xmlns:wpg="http://schemas.microsoft.com/office/word/2010/wordprocessingGroup" xmlns:wpi="http://schemas.microsoft.com/office/word/2010/wordprocessingInk" xmlns:wne="http://schemas.microsoft.com/office/word/2006/wordml" xmlns:wps="http://schemas.microsoft.com/office/word/2010/wordprocessingShape" mc:Ignorable="w14 w15 w16se w16cid w16 w16cex w16sdtdh wp14">
   <w:endnote w:type="separator" w:id="-1">
     <w:p>
       <w:r>
@@ -5151,7 +5402,7 @@
 </file>
 
 <file path=word/footer1.xml><?xml version="1.0" encoding="utf-8"?>
-<w:ftr xmlns:wpc="http://schemas.microsoft.com/office/word/2010/wordprocessingCanvas" xmlns:cx="http://schemas.microsoft.com/office/drawing/2014/chartex" xmlns:mc="http://schemas.openxmlformats.org/markup-compatibility/2006" xmlns:o="urn:schemas-microsoft-com:office:office" xmlns:r="http://schemas.openxmlformats.org/officeDocument/2006/relationships" xmlns:m="http://schemas.openxmlformats.org/officeDocument/2006/math" xmlns:v="urn:schemas-microsoft-com:vml" xmlns:wp14="http://schemas.microsoft.com/office/word/2010/wordprocessingDrawing" xmlns:wp="http://schemas.openxmlformats.org/drawingml/2006/wordprocessingDrawing" xmlns:w10="urn:schemas-microsoft-com:office:word" xmlns:w="http://schemas.openxmlformats.org/wordprocessingml/2006/main" xmlns:w14="http://schemas.microsoft.com/office/word/2010/wordml" xmlns:w15="http://schemas.microsoft.com/office/word/2012/wordml" xmlns:w16se="http://schemas.microsoft.com/office/word/2015/wordml/symex" xmlns:wpg="http://schemas.microsoft.com/office/word/2010/wordprocessingGroup" xmlns:wpi="http://schemas.microsoft.com/office/word/2010/wordprocessingInk" xmlns:wne="http://schemas.microsoft.com/office/word/2006/wordml" xmlns:wps="http://schemas.microsoft.com/office/word/2010/wordprocessingShape" mc:Ignorable="w14 w15 w16se wp14">
+<w:ftr xmlns:wpc="http://schemas.microsoft.com/office/word/2010/wordprocessingCanvas" xmlns:cx="http://schemas.microsoft.com/office/drawing/2014/chartex" xmlns:cx1="http://schemas.microsoft.com/office/drawing/2015/9/8/chartex" xmlns:cx2="http://schemas.microsoft.com/office/drawing/2015/10/21/chartex" xmlns:cx3="http://schemas.microsoft.com/office/drawing/2016/5/9/chartex" xmlns:cx4="http://schemas.microsoft.com/office/drawing/2016/5/10/chartex" xmlns:cx5="http://schemas.microsoft.com/office/drawing/2016/5/11/chartex" xmlns:cx6="http://schemas.microsoft.com/office/drawing/2016/5/12/chartex" xmlns:cx7="http://schemas.microsoft.com/office/drawing/2016/5/13/chartex" xmlns:cx8="http://schemas.microsoft.com/office/drawing/2016/5/14/chartex" xmlns:mc="http://schemas.openxmlformats.org/markup-compatibility/2006" xmlns:aink="http://schemas.microsoft.com/office/drawing/2016/ink" xmlns:am3d="http://schemas.microsoft.com/office/drawing/2017/model3d" xmlns:o="urn:schemas-microsoft-com:office:office" xmlns:oel="http://schemas.microsoft.com/office/2019/extlst" xmlns:r="http://schemas.openxmlformats.org/officeDocument/2006/relationships" xmlns:m="http://schemas.openxmlformats.org/officeDocument/2006/math" xmlns:v="urn:schemas-microsoft-com:vml" xmlns:wp14="http://schemas.microsoft.com/office/word/2010/wordprocessingDrawing" xmlns:wp="http://schemas.openxmlformats.org/drawingml/2006/wordprocessingDrawing" xmlns:w10="urn:schemas-microsoft-com:office:word" xmlns:w="http://schemas.openxmlformats.org/wordprocessingml/2006/main" xmlns:w14="http://schemas.microsoft.com/office/word/2010/wordml" xmlns:w15="http://schemas.microsoft.com/office/word/2012/wordml" xmlns:w16cex="http://schemas.microsoft.com/office/word/2018/wordml/cex" xmlns:w16cid="http://schemas.microsoft.com/office/word/2016/wordml/cid" xmlns:w16="http://schemas.microsoft.com/office/word/2018/wordml" xmlns:w16sdtdh="http://schemas.microsoft.com/office/word/2020/wordml/sdtdatahash" xmlns:w16se="http://schemas.microsoft.com/office/word/2015/wordml/symex" xmlns:wpg="http://schemas.microsoft.com/office/word/2010/wordprocessingGroup" xmlns:wpi="http://schemas.microsoft.com/office/word/2010/wordprocessingInk" xmlns:wne="http://schemas.microsoft.com/office/word/2006/wordml" xmlns:wps="http://schemas.microsoft.com/office/word/2010/wordprocessingShape" mc:Ignorable="w14 w15 w16se w16cid w16 w16cex w16sdtdh wp14">
   <w:tbl>
     <w:tblPr>
       <w:tblStyle w:val="TableNormal"/>
@@ -5421,7 +5672,7 @@
 </file>
 
 <file path=word/footnotes.xml><?xml version="1.0" encoding="utf-8"?>
-<w:footnotes xmlns:wpc="http://schemas.microsoft.com/office/word/2010/wordprocessingCanvas" xmlns:cx="http://schemas.microsoft.com/office/drawing/2014/chartex" xmlns:mc="http://schemas.openxmlformats.org/markup-compatibility/2006" xmlns:o="urn:schemas-microsoft-com:office:office" xmlns:r="http://schemas.openxmlformats.org/officeDocument/2006/relationships" xmlns:m="http://schemas.openxmlformats.org/officeDocument/2006/math" xmlns:v="urn:schemas-microsoft-com:vml" xmlns:wp14="http://schemas.microsoft.com/office/word/2010/wordprocessingDrawing" xmlns:wp="http://schemas.openxmlformats.org/drawingml/2006/wordprocessingDrawing" xmlns:w10="urn:schemas-microsoft-com:office:word" xmlns:w="http://schemas.openxmlformats.org/wordprocessingml/2006/main" xmlns:w14="http://schemas.microsoft.com/office/word/2010/wordml" xmlns:w15="http://schemas.microsoft.com/office/word/2012/wordml" xmlns:w16se="http://schemas.microsoft.com/office/word/2015/wordml/symex" xmlns:wpg="http://schemas.microsoft.com/office/word/2010/wordprocessingGroup" xmlns:wpi="http://schemas.microsoft.com/office/word/2010/wordprocessingInk" xmlns:wne="http://schemas.microsoft.com/office/word/2006/wordml" xmlns:wps="http://schemas.microsoft.com/office/word/2010/wordprocessingShape" mc:Ignorable="w14 w15 w16se wp14">
+<w:footnotes xmlns:wpc="http://schemas.microsoft.com/office/word/2010/wordprocessingCanvas" xmlns:cx="http://schemas.microsoft.com/office/drawing/2014/chartex" xmlns:cx1="http://schemas.microsoft.com/office/drawing/2015/9/8/chartex" xmlns:cx2="http://schemas.microsoft.com/office/drawing/2015/10/21/chartex" xmlns:cx3="http://schemas.microsoft.com/office/drawing/2016/5/9/chartex" xmlns:cx4="http://schemas.microsoft.com/office/drawing/2016/5/10/chartex" xmlns:cx5="http://schemas.microsoft.com/office/drawing/2016/5/11/chartex" xmlns:cx6="http://schemas.microsoft.com/office/drawing/2016/5/12/chartex" xmlns:cx7="http://schemas.microsoft.com/office/drawing/2016/5/13/chartex" xmlns:cx8="http://schemas.microsoft.com/office/drawing/2016/5/14/chartex" xmlns:mc="http://schemas.openxmlformats.org/markup-compatibility/2006" xmlns:aink="http://schemas.microsoft.com/office/drawing/2016/ink" xmlns:am3d="http://schemas.microsoft.com/office/drawing/2017/model3d" xmlns:o="urn:schemas-microsoft-com:office:office" xmlns:oel="http://schemas.microsoft.com/office/2019/extlst" xmlns:r="http://schemas.openxmlformats.org/officeDocument/2006/relationships" xmlns:m="http://schemas.openxmlformats.org/officeDocument/2006/math" xmlns:v="urn:schemas-microsoft-com:vml" xmlns:wp14="http://schemas.microsoft.com/office/word/2010/wordprocessingDrawing" xmlns:wp="http://schemas.openxmlformats.org/drawingml/2006/wordprocessingDrawing" xmlns:w10="urn:schemas-microsoft-com:office:word" xmlns:w="http://schemas.openxmlformats.org/wordprocessingml/2006/main" xmlns:w14="http://schemas.microsoft.com/office/word/2010/wordml" xmlns:w15="http://schemas.microsoft.com/office/word/2012/wordml" xmlns:w16cex="http://schemas.microsoft.com/office/word/2018/wordml/cex" xmlns:w16cid="http://schemas.microsoft.com/office/word/2016/wordml/cid" xmlns:w16="http://schemas.microsoft.com/office/word/2018/wordml" xmlns:w16sdtdh="http://schemas.microsoft.com/office/word/2020/wordml/sdtdatahash" xmlns:w16se="http://schemas.microsoft.com/office/word/2015/wordml/symex" xmlns:wpg="http://schemas.microsoft.com/office/word/2010/wordprocessingGroup" xmlns:wpi="http://schemas.microsoft.com/office/word/2010/wordprocessingInk" xmlns:wne="http://schemas.microsoft.com/office/word/2006/wordml" xmlns:wps="http://schemas.microsoft.com/office/word/2010/wordprocessingShape" mc:Ignorable="w14 w15 w16se w16cid w16 w16cex w16sdtdh wp14">
   <w:footnote w:type="separator" w:id="-1">
     <w:p>
       <w:r>
@@ -5440,7 +5691,7 @@
 </file>
 
 <file path=word/header1.xml><?xml version="1.0" encoding="utf-8"?>
-<w:hdr xmlns:wpc="http://schemas.microsoft.com/office/word/2010/wordprocessingCanvas" xmlns:cx="http://schemas.microsoft.com/office/drawing/2014/chartex" xmlns:mc="http://schemas.openxmlformats.org/markup-compatibility/2006" xmlns:o="urn:schemas-microsoft-com:office:office" xmlns:r="http://schemas.openxmlformats.org/officeDocument/2006/relationships" xmlns:m="http://schemas.openxmlformats.org/officeDocument/2006/math" xmlns:v="urn:schemas-microsoft-com:vml" xmlns:wp14="http://schemas.microsoft.com/office/word/2010/wordprocessingDrawing" xmlns:wp="http://schemas.openxmlformats.org/drawingml/2006/wordprocessingDrawing" xmlns:w10="urn:schemas-microsoft-com:office:word" xmlns:w="http://schemas.openxmlformats.org/wordprocessingml/2006/main" xmlns:w14="http://schemas.microsoft.com/office/word/2010/wordml" xmlns:w15="http://schemas.microsoft.com/office/word/2012/wordml" xmlns:w16se="http://schemas.microsoft.com/office/word/2015/wordml/symex" xmlns:wpg="http://schemas.microsoft.com/office/word/2010/wordprocessingGroup" xmlns:wpi="http://schemas.microsoft.com/office/word/2010/wordprocessingInk" xmlns:wne="http://schemas.microsoft.com/office/word/2006/wordml" xmlns:wps="http://schemas.microsoft.com/office/word/2010/wordprocessingShape" mc:Ignorable="w14 w15 w16se wp14">
+<w:hdr xmlns:wpc="http://schemas.microsoft.com/office/word/2010/wordprocessingCanvas" xmlns:cx="http://schemas.microsoft.com/office/drawing/2014/chartex" xmlns:cx1="http://schemas.microsoft.com/office/drawing/2015/9/8/chartex" xmlns:cx2="http://schemas.microsoft.com/office/drawing/2015/10/21/chartex" xmlns:cx3="http://schemas.microsoft.com/office/drawing/2016/5/9/chartex" xmlns:cx4="http://schemas.microsoft.com/office/drawing/2016/5/10/chartex" xmlns:cx5="http://schemas.microsoft.com/office/drawing/2016/5/11/chartex" xmlns:cx6="http://schemas.microsoft.com/office/drawing/2016/5/12/chartex" xmlns:cx7="http://schemas.microsoft.com/office/drawing/2016/5/13/chartex" xmlns:cx8="http://schemas.microsoft.com/office/drawing/2016/5/14/chartex" xmlns:mc="http://schemas.openxmlformats.org/markup-compatibility/2006" xmlns:aink="http://schemas.microsoft.com/office/drawing/2016/ink" xmlns:am3d="http://schemas.microsoft.com/office/drawing/2017/model3d" xmlns:o="urn:schemas-microsoft-com:office:office" xmlns:oel="http://schemas.microsoft.com/office/2019/extlst" xmlns:r="http://schemas.openxmlformats.org/officeDocument/2006/relationships" xmlns:m="http://schemas.openxmlformats.org/officeDocument/2006/math" xmlns:v="urn:schemas-microsoft-com:vml" xmlns:wp14="http://schemas.microsoft.com/office/word/2010/wordprocessingDrawing" xmlns:wp="http://schemas.openxmlformats.org/drawingml/2006/wordprocessingDrawing" xmlns:w10="urn:schemas-microsoft-com:office:word" xmlns:w="http://schemas.openxmlformats.org/wordprocessingml/2006/main" xmlns:w14="http://schemas.microsoft.com/office/word/2010/wordml" xmlns:w15="http://schemas.microsoft.com/office/word/2012/wordml" xmlns:w16cex="http://schemas.microsoft.com/office/word/2018/wordml/cex" xmlns:w16cid="http://schemas.microsoft.com/office/word/2016/wordml/cid" xmlns:w16="http://schemas.microsoft.com/office/word/2018/wordml" xmlns:w16sdtdh="http://schemas.microsoft.com/office/word/2020/wordml/sdtdatahash" xmlns:w16se="http://schemas.microsoft.com/office/word/2015/wordml/symex" xmlns:wpg="http://schemas.microsoft.com/office/word/2010/wordprocessingGroup" xmlns:wpi="http://schemas.microsoft.com/office/word/2010/wordprocessingInk" xmlns:wne="http://schemas.microsoft.com/office/word/2006/wordml" xmlns:wps="http://schemas.microsoft.com/office/word/2010/wordprocessingShape" mc:Ignorable="w14 w15 w16se w16cid w16 w16cex w16sdtdh wp14">
   <w:p>
     <w:pPr>
       <w:spacing w:line="14" w:lineRule="auto"/>
@@ -5454,8 +5705,8 @@
           <v:stroke joinstyle="miter"/>
           <v:path gradientshapeok="t" o:connecttype="rect"/>
         </v:shapetype>
-        <v:shape id="_x0000_s2049" type="#_x0000_t202" style="position:absolute;margin-left:57.65pt;margin-top:35.4pt;width:497pt;height:39.25pt;z-index:15728640;mso-position-horizontal-relative:page;mso-position-vertical-relative:page" filled="f" stroked="f">
-          <v:textbox style="mso-next-textbox:#_x0000_s2049" inset="0,0,0,0">
+        <v:shape id="_x0000_s1025" type="#_x0000_t202" style="position:absolute;margin-left:57.65pt;margin-top:35.4pt;width:497pt;height:39.25pt;z-index:15728640;mso-position-horizontal-relative:page;mso-position-vertical-relative:page" filled="f" stroked="f">
+          <v:textbox style="mso-next-textbox:#_x0000_s1025" inset="0,0,0,0">
             <w:txbxContent>
               <w:tbl>
                 <w:tblPr>
@@ -6003,7 +6254,7 @@
 </file>
 
 <file path=word/numbering.xml><?xml version="1.0" encoding="utf-8"?>
-<w:numbering xmlns:wpc="http://schemas.microsoft.com/office/word/2010/wordprocessingCanvas" xmlns:cx="http://schemas.microsoft.com/office/drawing/2014/chartex" xmlns:mc="http://schemas.openxmlformats.org/markup-compatibility/2006" xmlns:o="urn:schemas-microsoft-com:office:office" xmlns:r="http://schemas.openxmlformats.org/officeDocument/2006/relationships" xmlns:m="http://schemas.openxmlformats.org/officeDocument/2006/math" xmlns:v="urn:schemas-microsoft-com:vml" xmlns:wp14="http://schemas.microsoft.com/office/word/2010/wordprocessingDrawing" xmlns:wp="http://schemas.openxmlformats.org/drawingml/2006/wordprocessingDrawing" xmlns:w10="urn:schemas-microsoft-com:office:word" xmlns:w="http://schemas.openxmlformats.org/wordprocessingml/2006/main" xmlns:w14="http://schemas.microsoft.com/office/word/2010/wordml" xmlns:w15="http://schemas.microsoft.com/office/word/2012/wordml" xmlns:w16se="http://schemas.microsoft.com/office/word/2015/wordml/symex" xmlns:wpg="http://schemas.microsoft.com/office/word/2010/wordprocessingGroup" xmlns:wpi="http://schemas.microsoft.com/office/word/2010/wordprocessingInk" xmlns:wne="http://schemas.microsoft.com/office/word/2006/wordml" xmlns:wps="http://schemas.microsoft.com/office/word/2010/wordprocessingShape" mc:Ignorable="w14 w15 w16se wp14">
+<w:numbering xmlns:wpc="http://schemas.microsoft.com/office/word/2010/wordprocessingCanvas" xmlns:cx="http://schemas.microsoft.com/office/drawing/2014/chartex" xmlns:cx1="http://schemas.microsoft.com/office/drawing/2015/9/8/chartex" xmlns:cx2="http://schemas.microsoft.com/office/drawing/2015/10/21/chartex" xmlns:cx3="http://schemas.microsoft.com/office/drawing/2016/5/9/chartex" xmlns:cx4="http://schemas.microsoft.com/office/drawing/2016/5/10/chartex" xmlns:cx5="http://schemas.microsoft.com/office/drawing/2016/5/11/chartex" xmlns:cx6="http://schemas.microsoft.com/office/drawing/2016/5/12/chartex" xmlns:cx7="http://schemas.microsoft.com/office/drawing/2016/5/13/chartex" xmlns:cx8="http://schemas.microsoft.com/office/drawing/2016/5/14/chartex" xmlns:mc="http://schemas.openxmlformats.org/markup-compatibility/2006" xmlns:aink="http://schemas.microsoft.com/office/drawing/2016/ink" xmlns:am3d="http://schemas.microsoft.com/office/drawing/2017/model3d" xmlns:o="urn:schemas-microsoft-com:office:office" xmlns:oel="http://schemas.microsoft.com/office/2019/extlst" xmlns:r="http://schemas.openxmlformats.org/officeDocument/2006/relationships" xmlns:m="http://schemas.openxmlformats.org/officeDocument/2006/math" xmlns:v="urn:schemas-microsoft-com:vml" xmlns:wp14="http://schemas.microsoft.com/office/word/2010/wordprocessingDrawing" xmlns:wp="http://schemas.openxmlformats.org/drawingml/2006/wordprocessingDrawing" xmlns:w10="urn:schemas-microsoft-com:office:word" xmlns:w="http://schemas.openxmlformats.org/wordprocessingml/2006/main" xmlns:w14="http://schemas.microsoft.com/office/word/2010/wordml" xmlns:w15="http://schemas.microsoft.com/office/word/2012/wordml" xmlns:w16cex="http://schemas.microsoft.com/office/word/2018/wordml/cex" xmlns:w16cid="http://schemas.microsoft.com/office/word/2016/wordml/cid" xmlns:w16="http://schemas.microsoft.com/office/word/2018/wordml" xmlns:w16sdtdh="http://schemas.microsoft.com/office/word/2020/wordml/sdtdatahash" xmlns:w16se="http://schemas.microsoft.com/office/word/2015/wordml/symex" xmlns:wpg="http://schemas.microsoft.com/office/word/2010/wordprocessingGroup" xmlns:wpi="http://schemas.microsoft.com/office/word/2010/wordprocessingInk" xmlns:wne="http://schemas.microsoft.com/office/word/2006/wordml" xmlns:wps="http://schemas.microsoft.com/office/word/2010/wordprocessingShape" mc:Ignorable="w14 w15 w16se w16cid w16 w16cex w16sdtdh wp14">
   <w:abstractNum w:abstractNumId="0" w15:restartNumberingAfterBreak="0">
     <w:nsid w:val="024073F4"/>
     <w:multiLevelType w:val="hybridMultilevel"/>
@@ -6236,17 +6487,17 @@
       </w:rPr>
     </w:lvl>
   </w:abstractNum>
-  <w:num w:numId="1">
+  <w:num w:numId="1" w16cid:durableId="1260144316">
     <w:abstractNumId w:val="1"/>
   </w:num>
-  <w:num w:numId="2">
+  <w:num w:numId="2" w16cid:durableId="810558316">
     <w:abstractNumId w:val="0"/>
   </w:num>
 </w:numbering>
 </file>
 
 <file path=word/styles.xml><?xml version="1.0" encoding="utf-8"?>
-<w:styles xmlns:mc="http://schemas.openxmlformats.org/markup-compatibility/2006" xmlns:r="http://schemas.openxmlformats.org/officeDocument/2006/relationships" xmlns:w="http://schemas.openxmlformats.org/wordprocessingml/2006/main" xmlns:w14="http://schemas.microsoft.com/office/word/2010/wordml" xmlns:w15="http://schemas.microsoft.com/office/word/2012/wordml" xmlns:w16se="http://schemas.microsoft.com/office/word/2015/wordml/symex" mc:Ignorable="w14 w15 w16se">
+<w:styles xmlns:mc="http://schemas.openxmlformats.org/markup-compatibility/2006" xmlns:r="http://schemas.openxmlformats.org/officeDocument/2006/relationships" xmlns:w="http://schemas.openxmlformats.org/wordprocessingml/2006/main" xmlns:w14="http://schemas.microsoft.com/office/word/2010/wordml" xmlns:w15="http://schemas.microsoft.com/office/word/2012/wordml" xmlns:w16cex="http://schemas.microsoft.com/office/word/2018/wordml/cex" xmlns:w16cid="http://schemas.microsoft.com/office/word/2016/wordml/cid" xmlns:w16="http://schemas.microsoft.com/office/word/2018/wordml" xmlns:w16sdtdh="http://schemas.microsoft.com/office/word/2020/wordml/sdtdatahash" xmlns:w16se="http://schemas.microsoft.com/office/word/2015/wordml/symex" mc:Ignorable="w14 w15 w16se w16cid w16 w16cex w16sdtdh">
   <w:docDefaults>
     <w:rPrDefault>
       <w:rPr>
@@ -6264,7 +6515,7 @@
       </w:pPr>
     </w:pPrDefault>
   </w:docDefaults>
-  <w:latentStyles w:defLockedState="0" w:defUIPriority="99" w:defSemiHidden="0" w:defUnhideWhenUsed="0" w:defQFormat="0" w:count="371">
+  <w:latentStyles w:defLockedState="0" w:defUIPriority="99" w:defSemiHidden="0" w:defUnhideWhenUsed="0" w:defQFormat="0" w:count="376">
     <w:lsdException w:name="Normal" w:uiPriority="0" w:qFormat="1"/>
     <w:lsdException w:name="heading 1" w:uiPriority="9" w:qFormat="1"/>
     <w:lsdException w:name="heading 2" w:semiHidden="1" w:uiPriority="9" w:unhideWhenUsed="1" w:qFormat="1"/>
@@ -6636,6 +6887,11 @@
     <w:lsdException w:name="List Table 5 Dark Accent 6" w:uiPriority="50"/>
     <w:lsdException w:name="List Table 6 Colorful Accent 6" w:uiPriority="51"/>
     <w:lsdException w:name="List Table 7 Colorful Accent 6" w:uiPriority="52"/>
+    <w:lsdException w:name="Mention" w:semiHidden="1" w:unhideWhenUsed="1"/>
+    <w:lsdException w:name="Smart Hyperlink" w:semiHidden="1" w:unhideWhenUsed="1"/>
+    <w:lsdException w:name="Hashtag" w:semiHidden="1" w:unhideWhenUsed="1"/>
+    <w:lsdException w:name="Unresolved Mention" w:semiHidden="1" w:unhideWhenUsed="1"/>
+    <w:lsdException w:name="Smart Link" w:semiHidden="1" w:unhideWhenUsed="1"/>
   </w:latentStyles>
   <w:style w:type="paragraph" w:default="1" w:styleId="Normal">
     <w:name w:val="Normal"/>

</xml_diff>